<commit_message>
Update file with github link
Update file with github link
</commit_message>
<xml_diff>
--- a/WQD7004-Group 4-Merged Code-With Cleaned DataSet/WQD7004-Group2-ProjectOverview.docx
+++ b/WQD7004-Group 4-Merged Code-With Cleaned DataSet/WQD7004-Group2-ProjectOverview.docx
@@ -20,40 +20,45 @@
         <w:t>Likelihood to get heart disease among patients</w:t>
       </w:r>
     </w:p>
-    <w:p>
-      <w:pPr>
-        <w:rPr>
-          <w:rFonts w:cstheme="minorHAnsi"/>
-          <w:sz w:val="28"/>
-          <w:szCs w:val="28"/>
-        </w:rPr>
-      </w:pPr>
+    <w:p/>
+    <w:p>
+      <w:r>
+        <w:rPr>
+          <w:b/>
+        </w:rPr>
+        <w:t>Github Link</w:t>
+      </w:r>
+      <w:r>
+        <w:t xml:space="preserve"> - </w:t>
+      </w:r>
+      <w:hyperlink r:id="rId5" w:history="1">
+        <w:r>
+          <w:rPr>
+            <w:rStyle w:val="Hyperlink"/>
+          </w:rPr>
+          <w:t>https://github.com/SairaRN/WQD7004-Group4-Project/tree/master/WQD7004-Group%204-Merged%20Code-With%20Cleaned%20DataSet</w:t>
+        </w:r>
+      </w:hyperlink>
     </w:p>
     <w:p>
       <w:pPr>
         <w:rPr>
           <w:rFonts w:cstheme="minorHAnsi"/>
           <w:color w:val="1155CC"/>
-          <w:sz w:val="28"/>
-          <w:szCs w:val="28"/>
           <w:u w:val="single"/>
         </w:rPr>
       </w:pPr>
       <w:r>
         <w:rPr>
           <w:rFonts w:cstheme="minorHAnsi"/>
-          <w:sz w:val="28"/>
-          <w:szCs w:val="28"/>
         </w:rPr>
         <w:t xml:space="preserve">Unclean Dataset Link: </w:t>
       </w:r>
-      <w:hyperlink r:id="rId5" w:tgtFrame="_blank" w:history="1">
+      <w:hyperlink r:id="rId6" w:tgtFrame="_blank" w:history="1">
         <w:r>
           <w:rPr>
             <w:rStyle w:val="Hyperlink"/>
             <w:rFonts w:cstheme="minorHAnsi"/>
-            <w:sz w:val="28"/>
-            <w:szCs w:val="28"/>
           </w:rPr>
           <w:t>https://www.kaggle.com/johnsmith88/heart-disease-dataset</w:t>
         </w:r>
@@ -535,7 +540,15 @@
           <w:sz w:val="28"/>
           <w:szCs w:val="28"/>
         </w:rPr>
-        <w:t>In the next phase work will be divided among all as the amount of task is huge.</w:t>
+        <w:t>The task distribution among the members for Phase 3 will be listed shortly</w:t>
+      </w:r>
+      <w:r>
+        <w:rPr>
+          <w:rFonts w:cstheme="minorHAnsi"/>
+          <w:sz w:val="28"/>
+          <w:szCs w:val="28"/>
+        </w:rPr>
+        <w:t>.</w:t>
       </w:r>
     </w:p>
     <w:p>

</xml_diff>